<commit_message>
updt thru sex marker chptr
</commit_message>
<xml_diff>
--- a/outline.docx
+++ b/outline.docx
@@ -225,6 +225,24 @@
         <w:rPr>
           <w:rFonts w:asciiTheme="majorHAnsi" w:hAnsiTheme="majorHAnsi" w:cstheme="majorHAnsi"/>
         </w:rPr>
+        <w:t>Methods</w:t>
+      </w:r>
+    </w:p>
+    <w:p>
+      <w:pPr>
+        <w:pStyle w:val="ListParagraph"/>
+        <w:numPr>
+          <w:ilvl w:val="2"/>
+          <w:numId w:val="2"/>
+        </w:numPr>
+        <w:rPr>
+          <w:rFonts w:asciiTheme="majorHAnsi" w:hAnsiTheme="majorHAnsi" w:cstheme="majorHAnsi"/>
+        </w:rPr>
+      </w:pPr>
+      <w:r>
+        <w:rPr>
+          <w:rFonts w:asciiTheme="majorHAnsi" w:hAnsiTheme="majorHAnsi" w:cstheme="majorHAnsi"/>
+        </w:rPr>
         <w:t>Tissue collection</w:t>
       </w:r>
     </w:p>
@@ -232,6 +250,286 @@
       <w:pPr>
         <w:pStyle w:val="ListParagraph"/>
         <w:numPr>
+          <w:ilvl w:val="2"/>
+          <w:numId w:val="2"/>
+        </w:numPr>
+        <w:rPr>
+          <w:rFonts w:asciiTheme="majorHAnsi" w:hAnsiTheme="majorHAnsi" w:cstheme="majorHAnsi"/>
+        </w:rPr>
+      </w:pPr>
+      <w:r>
+        <w:rPr>
+          <w:rFonts w:asciiTheme="majorHAnsi" w:hAnsiTheme="majorHAnsi" w:cstheme="majorHAnsi"/>
+        </w:rPr>
+        <w:t>Isolation of high molecular weight genomics DNA extraction</w:t>
+      </w:r>
+    </w:p>
+    <w:p>
+      <w:pPr>
+        <w:pStyle w:val="ListParagraph"/>
+        <w:numPr>
+          <w:ilvl w:val="2"/>
+          <w:numId w:val="2"/>
+        </w:numPr>
+        <w:rPr>
+          <w:rFonts w:asciiTheme="majorHAnsi" w:hAnsiTheme="majorHAnsi" w:cstheme="majorHAnsi"/>
+        </w:rPr>
+      </w:pPr>
+      <w:r>
+        <w:rPr>
+          <w:rFonts w:asciiTheme="majorHAnsi" w:hAnsiTheme="majorHAnsi" w:cstheme="majorHAnsi"/>
+        </w:rPr>
+        <w:t xml:space="preserve"> </w:t>
+      </w:r>
+      <w:r>
+        <w:rPr>
+          <w:rFonts w:asciiTheme="majorHAnsi" w:hAnsiTheme="majorHAnsi" w:cstheme="majorHAnsi"/>
+        </w:rPr>
+        <w:t>Library</w:t>
+      </w:r>
+      <w:r>
+        <w:rPr>
+          <w:rFonts w:asciiTheme="majorHAnsi" w:hAnsiTheme="majorHAnsi" w:cstheme="majorHAnsi"/>
+        </w:rPr>
+        <w:t xml:space="preserve"> prep and sequencing</w:t>
+      </w:r>
+    </w:p>
+    <w:p>
+      <w:pPr>
+        <w:pStyle w:val="ListParagraph"/>
+        <w:numPr>
+          <w:ilvl w:val="3"/>
+          <w:numId w:val="2"/>
+        </w:numPr>
+        <w:rPr>
+          <w:rFonts w:asciiTheme="majorHAnsi" w:hAnsiTheme="majorHAnsi" w:cstheme="majorHAnsi"/>
+        </w:rPr>
+      </w:pPr>
+      <w:r>
+        <w:rPr>
+          <w:rFonts w:asciiTheme="majorHAnsi" w:hAnsiTheme="majorHAnsi" w:cstheme="majorHAnsi"/>
+        </w:rPr>
+        <w:t>Linked-read</w:t>
+      </w:r>
+    </w:p>
+    <w:p>
+      <w:pPr>
+        <w:pStyle w:val="ListParagraph"/>
+        <w:numPr>
+          <w:ilvl w:val="3"/>
+          <w:numId w:val="2"/>
+        </w:numPr>
+        <w:rPr>
+          <w:rFonts w:asciiTheme="majorHAnsi" w:hAnsiTheme="majorHAnsi" w:cstheme="majorHAnsi"/>
+        </w:rPr>
+      </w:pPr>
+      <w:r>
+        <w:rPr>
+          <w:rFonts w:asciiTheme="majorHAnsi" w:hAnsiTheme="majorHAnsi" w:cstheme="majorHAnsi"/>
+        </w:rPr>
+        <w:t>Long-read</w:t>
+      </w:r>
+    </w:p>
+    <w:p>
+      <w:pPr>
+        <w:pStyle w:val="ListParagraph"/>
+        <w:numPr>
+          <w:ilvl w:val="3"/>
+          <w:numId w:val="2"/>
+        </w:numPr>
+        <w:rPr>
+          <w:rFonts w:asciiTheme="majorHAnsi" w:hAnsiTheme="majorHAnsi" w:cstheme="majorHAnsi"/>
+        </w:rPr>
+      </w:pPr>
+      <w:r>
+        <w:rPr>
+          <w:rFonts w:asciiTheme="majorHAnsi" w:hAnsiTheme="majorHAnsi" w:cstheme="majorHAnsi"/>
+        </w:rPr>
+        <w:t>Hi-C</w:t>
+      </w:r>
+    </w:p>
+    <w:p>
+      <w:pPr>
+        <w:pStyle w:val="ListParagraph"/>
+        <w:numPr>
+          <w:ilvl w:val="2"/>
+          <w:numId w:val="2"/>
+        </w:numPr>
+        <w:rPr>
+          <w:rFonts w:asciiTheme="majorHAnsi" w:hAnsiTheme="majorHAnsi" w:cstheme="majorHAnsi"/>
+        </w:rPr>
+      </w:pPr>
+      <w:r>
+        <w:rPr>
+          <w:rFonts w:asciiTheme="majorHAnsi" w:hAnsiTheme="majorHAnsi" w:cstheme="majorHAnsi"/>
+        </w:rPr>
+        <w:t>Post sequencing quality control</w:t>
+      </w:r>
+    </w:p>
+    <w:p>
+      <w:pPr>
+        <w:pStyle w:val="ListParagraph"/>
+        <w:numPr>
+          <w:ilvl w:val="2"/>
+          <w:numId w:val="2"/>
+        </w:numPr>
+        <w:rPr>
+          <w:rFonts w:asciiTheme="majorHAnsi" w:hAnsiTheme="majorHAnsi" w:cstheme="majorHAnsi"/>
+        </w:rPr>
+      </w:pPr>
+      <w:r>
+        <w:rPr>
+          <w:rFonts w:asciiTheme="majorHAnsi" w:hAnsiTheme="majorHAnsi" w:cstheme="majorHAnsi"/>
+        </w:rPr>
+        <w:t>Assembly</w:t>
+      </w:r>
+    </w:p>
+    <w:p>
+      <w:pPr>
+        <w:pStyle w:val="ListParagraph"/>
+        <w:numPr>
+          <w:ilvl w:val="3"/>
+          <w:numId w:val="2"/>
+        </w:numPr>
+        <w:rPr>
+          <w:rFonts w:asciiTheme="majorHAnsi" w:hAnsiTheme="majorHAnsi" w:cstheme="majorHAnsi"/>
+        </w:rPr>
+      </w:pPr>
+      <w:r>
+        <w:rPr>
+          <w:rFonts w:asciiTheme="majorHAnsi" w:hAnsiTheme="majorHAnsi" w:cstheme="majorHAnsi"/>
+        </w:rPr>
+        <w:t xml:space="preserve">Long-read sequencing assembly to create Draft Assembly A using </w:t>
+      </w:r>
+      <w:proofErr w:type="spellStart"/>
+      <w:r>
+        <w:rPr>
+          <w:rFonts w:asciiTheme="majorHAnsi" w:hAnsiTheme="majorHAnsi" w:cstheme="majorHAnsi"/>
+        </w:rPr>
+        <w:t>ipa</w:t>
+      </w:r>
+      <w:proofErr w:type="spellEnd"/>
+    </w:p>
+    <w:p>
+      <w:pPr>
+        <w:pStyle w:val="ListParagraph"/>
+        <w:numPr>
+          <w:ilvl w:val="3"/>
+          <w:numId w:val="2"/>
+        </w:numPr>
+        <w:rPr>
+          <w:rFonts w:asciiTheme="majorHAnsi" w:hAnsiTheme="majorHAnsi" w:cstheme="majorHAnsi"/>
+        </w:rPr>
+      </w:pPr>
+      <w:r>
+        <w:rPr>
+          <w:rFonts w:asciiTheme="majorHAnsi" w:hAnsiTheme="majorHAnsi" w:cstheme="majorHAnsi"/>
+        </w:rPr>
+        <w:t>Scaffolding Draft Assembly A with linked-reads to produce Draft Assembly B using</w:t>
+      </w:r>
+      <w:r>
+        <w:rPr>
+          <w:rFonts w:asciiTheme="majorHAnsi" w:hAnsiTheme="majorHAnsi" w:cstheme="majorHAnsi"/>
+        </w:rPr>
+        <w:t xml:space="preserve"> </w:t>
+      </w:r>
+      <w:r>
+        <w:rPr>
+          <w:rFonts w:asciiTheme="majorHAnsi" w:hAnsiTheme="majorHAnsi" w:cstheme="majorHAnsi"/>
+        </w:rPr>
+        <w:t>Scaff10X</w:t>
+      </w:r>
+    </w:p>
+    <w:p>
+      <w:pPr>
+        <w:pStyle w:val="ListParagraph"/>
+        <w:numPr>
+          <w:ilvl w:val="3"/>
+          <w:numId w:val="2"/>
+        </w:numPr>
+        <w:rPr>
+          <w:rFonts w:asciiTheme="majorHAnsi" w:hAnsiTheme="majorHAnsi" w:cstheme="majorHAnsi"/>
+        </w:rPr>
+      </w:pPr>
+      <w:r>
+        <w:rPr>
+          <w:rFonts w:asciiTheme="majorHAnsi" w:hAnsiTheme="majorHAnsi" w:cstheme="majorHAnsi"/>
+        </w:rPr>
+        <w:t>Incorporation of hi-c sequencing data with Draft Assembly B to produce Draft Assembly C using SALSA2</w:t>
+      </w:r>
+    </w:p>
+    <w:p>
+      <w:pPr>
+        <w:pStyle w:val="ListParagraph"/>
+        <w:numPr>
+          <w:ilvl w:val="3"/>
+          <w:numId w:val="2"/>
+        </w:numPr>
+        <w:rPr>
+          <w:rFonts w:asciiTheme="majorHAnsi" w:hAnsiTheme="majorHAnsi" w:cstheme="majorHAnsi"/>
+        </w:rPr>
+      </w:pPr>
+      <w:r>
+        <w:rPr>
+          <w:rFonts w:asciiTheme="majorHAnsi" w:hAnsiTheme="majorHAnsi" w:cstheme="majorHAnsi"/>
+        </w:rPr>
+        <w:t xml:space="preserve">Anchoring Draft Assembly C scaffolds into chromosomes using </w:t>
+      </w:r>
+      <w:proofErr w:type="spellStart"/>
+      <w:r>
+        <w:rPr>
+          <w:rFonts w:asciiTheme="majorHAnsi" w:hAnsiTheme="majorHAnsi" w:cstheme="majorHAnsi"/>
+        </w:rPr>
+        <w:t>chromonomer</w:t>
+      </w:r>
+      <w:proofErr w:type="spellEnd"/>
+      <w:r>
+        <w:rPr>
+          <w:rFonts w:asciiTheme="majorHAnsi" w:hAnsiTheme="majorHAnsi" w:cstheme="majorHAnsi"/>
+        </w:rPr>
+        <w:t xml:space="preserve"> to produce a chromosome-level Final Assembly</w:t>
+      </w:r>
+    </w:p>
+    <w:p>
+      <w:pPr>
+        <w:pStyle w:val="ListParagraph"/>
+        <w:numPr>
+          <w:ilvl w:val="3"/>
+          <w:numId w:val="2"/>
+        </w:numPr>
+        <w:rPr>
+          <w:rFonts w:asciiTheme="majorHAnsi" w:hAnsiTheme="majorHAnsi" w:cstheme="majorHAnsi"/>
+        </w:rPr>
+      </w:pPr>
+      <w:r>
+        <w:rPr>
+          <w:rFonts w:asciiTheme="majorHAnsi" w:hAnsiTheme="majorHAnsi" w:cstheme="majorHAnsi"/>
+        </w:rPr>
+        <w:t>Genome assembly statistics</w:t>
+      </w:r>
+    </w:p>
+    <w:p>
+      <w:pPr>
+        <w:pStyle w:val="ListParagraph"/>
+        <w:numPr>
+          <w:ilvl w:val="3"/>
+          <w:numId w:val="2"/>
+        </w:numPr>
+        <w:rPr>
+          <w:rFonts w:asciiTheme="majorHAnsi" w:hAnsiTheme="majorHAnsi" w:cstheme="majorHAnsi"/>
+        </w:rPr>
+      </w:pPr>
+      <w:r>
+        <w:rPr>
+          <w:rFonts w:asciiTheme="majorHAnsi" w:hAnsiTheme="majorHAnsi" w:cstheme="majorHAnsi"/>
+        </w:rPr>
+        <w:t xml:space="preserve">Cytogenetic analysis </w:t>
+      </w:r>
+    </w:p>
+    <w:p>
+      <w:pPr>
+        <w:pStyle w:val="ListParagraph"/>
+        <w:numPr>
           <w:ilvl w:val="1"/>
           <w:numId w:val="2"/>
         </w:numPr>
@@ -243,7 +541,7 @@
         <w:rPr>
           <w:rFonts w:asciiTheme="majorHAnsi" w:hAnsiTheme="majorHAnsi" w:cstheme="majorHAnsi"/>
         </w:rPr>
-        <w:t>Isolation of high molecular weight genomics DNA extraction</w:t>
+        <w:t>Results</w:t>
       </w:r>
     </w:p>
     <w:p>
@@ -261,19 +559,97 @@
         <w:rPr>
           <w:rFonts w:asciiTheme="majorHAnsi" w:hAnsiTheme="majorHAnsi" w:cstheme="majorHAnsi"/>
         </w:rPr>
+        <w:t>Discussion</w:t>
+      </w:r>
+    </w:p>
+    <w:p>
+      <w:pPr>
+        <w:pStyle w:val="ListParagraph"/>
+        <w:numPr>
+          <w:ilvl w:val="0"/>
+          <w:numId w:val="2"/>
+        </w:numPr>
+        <w:rPr>
+          <w:rFonts w:asciiTheme="majorHAnsi" w:hAnsiTheme="majorHAnsi" w:cstheme="majorHAnsi"/>
+        </w:rPr>
+      </w:pPr>
+      <w:r>
+        <w:rPr>
+          <w:rFonts w:asciiTheme="majorHAnsi" w:hAnsiTheme="majorHAnsi" w:cstheme="majorHAnsi"/>
+        </w:rPr>
+        <w:t xml:space="preserve">Chapter 3 </w:t>
+      </w:r>
+      <w:r>
+        <w:rPr>
+          <w:rFonts w:asciiTheme="majorHAnsi" w:hAnsiTheme="majorHAnsi" w:cstheme="majorHAnsi"/>
+        </w:rPr>
+        <w:t>–</w:t>
+      </w:r>
+      <w:r>
+        <w:rPr>
+          <w:rFonts w:asciiTheme="majorHAnsi" w:hAnsiTheme="majorHAnsi" w:cstheme="majorHAnsi"/>
+        </w:rPr>
         <w:t xml:space="preserve"> </w:t>
       </w:r>
       <w:r>
         <w:rPr>
           <w:rFonts w:asciiTheme="majorHAnsi" w:hAnsiTheme="majorHAnsi" w:cstheme="majorHAnsi"/>
         </w:rPr>
-        <w:t>Library</w:t>
-      </w:r>
-      <w:r>
-        <w:rPr>
-          <w:rFonts w:asciiTheme="majorHAnsi" w:hAnsiTheme="majorHAnsi" w:cstheme="majorHAnsi"/>
-        </w:rPr>
-        <w:t xml:space="preserve"> prep and sequencing</w:t>
+        <w:t>Genetic monitoring of genetic diversity wild delta smelt</w:t>
+      </w:r>
+    </w:p>
+    <w:p>
+      <w:pPr>
+        <w:pStyle w:val="ListParagraph"/>
+        <w:numPr>
+          <w:ilvl w:val="1"/>
+          <w:numId w:val="2"/>
+        </w:numPr>
+        <w:rPr>
+          <w:rFonts w:asciiTheme="majorHAnsi" w:hAnsiTheme="majorHAnsi" w:cstheme="majorHAnsi"/>
+        </w:rPr>
+      </w:pPr>
+      <w:r>
+        <w:rPr>
+          <w:rFonts w:asciiTheme="majorHAnsi" w:hAnsiTheme="majorHAnsi" w:cstheme="majorHAnsi"/>
+        </w:rPr>
+        <w:t>Abstract</w:t>
+      </w:r>
+    </w:p>
+    <w:p>
+      <w:pPr>
+        <w:pStyle w:val="ListParagraph"/>
+        <w:numPr>
+          <w:ilvl w:val="1"/>
+          <w:numId w:val="2"/>
+        </w:numPr>
+        <w:rPr>
+          <w:rFonts w:asciiTheme="majorHAnsi" w:hAnsiTheme="majorHAnsi" w:cstheme="majorHAnsi"/>
+        </w:rPr>
+      </w:pPr>
+      <w:r>
+        <w:rPr>
+          <w:rFonts w:asciiTheme="majorHAnsi" w:hAnsiTheme="majorHAnsi" w:cstheme="majorHAnsi"/>
+        </w:rPr>
+        <w:t>Background</w:t>
+      </w:r>
+    </w:p>
+    <w:p>
+      <w:pPr>
+        <w:pStyle w:val="ListParagraph"/>
+        <w:numPr>
+          <w:ilvl w:val="1"/>
+          <w:numId w:val="2"/>
+        </w:numPr>
+        <w:rPr>
+          <w:rFonts w:asciiTheme="majorHAnsi" w:hAnsiTheme="majorHAnsi" w:cstheme="majorHAnsi"/>
+        </w:rPr>
+      </w:pPr>
+      <w:r>
+        <w:rPr>
+          <w:rFonts w:asciiTheme="majorHAnsi" w:hAnsiTheme="majorHAnsi" w:cstheme="majorHAnsi"/>
+        </w:rPr>
+        <w:t>Methods</w:t>
       </w:r>
     </w:p>
     <w:p>
@@ -291,7 +667,7 @@
         <w:rPr>
           <w:rFonts w:asciiTheme="majorHAnsi" w:hAnsiTheme="majorHAnsi" w:cstheme="majorHAnsi"/>
         </w:rPr>
-        <w:t>Linked-read</w:t>
+        <w:t>Sample acquisition &amp; sequencing</w:t>
       </w:r>
     </w:p>
     <w:p>
@@ -309,7 +685,7 @@
         <w:rPr>
           <w:rFonts w:asciiTheme="majorHAnsi" w:hAnsiTheme="majorHAnsi" w:cstheme="majorHAnsi"/>
         </w:rPr>
-        <w:t>Long-read</w:t>
+        <w:t>Read processing &amp; alignment</w:t>
       </w:r>
     </w:p>
     <w:p>
@@ -327,7 +703,69 @@
         <w:rPr>
           <w:rFonts w:asciiTheme="majorHAnsi" w:hAnsiTheme="majorHAnsi" w:cstheme="majorHAnsi"/>
         </w:rPr>
-        <w:t>Hi-C</w:t>
+        <w:t>Principal component analysis for hybrid detection</w:t>
+      </w:r>
+    </w:p>
+    <w:p>
+      <w:pPr>
+        <w:pStyle w:val="ListParagraph"/>
+        <w:numPr>
+          <w:ilvl w:val="2"/>
+          <w:numId w:val="2"/>
+        </w:numPr>
+        <w:rPr>
+          <w:rFonts w:asciiTheme="majorHAnsi" w:hAnsiTheme="majorHAnsi" w:cstheme="majorHAnsi"/>
+        </w:rPr>
+      </w:pPr>
+      <w:r>
+        <w:rPr>
+          <w:rFonts w:asciiTheme="majorHAnsi" w:hAnsiTheme="majorHAnsi" w:cstheme="majorHAnsi"/>
+        </w:rPr>
+        <w:t>Contemporary N</w:t>
+      </w:r>
+      <w:r>
+        <w:rPr>
+          <w:rFonts w:asciiTheme="majorHAnsi" w:hAnsiTheme="majorHAnsi" w:cstheme="majorHAnsi"/>
+          <w:vertAlign w:val="subscript"/>
+        </w:rPr>
+        <w:t>E</w:t>
+      </w:r>
+      <w:r>
+        <w:rPr>
+          <w:rFonts w:asciiTheme="majorHAnsi" w:hAnsiTheme="majorHAnsi" w:cstheme="majorHAnsi"/>
+        </w:rPr>
+        <w:t xml:space="preserve"> estimation</w:t>
+      </w:r>
+    </w:p>
+    <w:p>
+      <w:pPr>
+        <w:pStyle w:val="ListParagraph"/>
+        <w:numPr>
+          <w:ilvl w:val="2"/>
+          <w:numId w:val="2"/>
+        </w:numPr>
+        <w:rPr>
+          <w:rFonts w:asciiTheme="majorHAnsi" w:hAnsiTheme="majorHAnsi" w:cstheme="majorHAnsi"/>
+        </w:rPr>
+      </w:pPr>
+      <w:r>
+        <w:rPr>
+          <w:rFonts w:asciiTheme="majorHAnsi" w:hAnsiTheme="majorHAnsi" w:cstheme="majorHAnsi"/>
+        </w:rPr>
+        <w:t>Historical N</w:t>
+      </w:r>
+      <w:r>
+        <w:rPr>
+          <w:rFonts w:asciiTheme="majorHAnsi" w:hAnsiTheme="majorHAnsi" w:cstheme="majorHAnsi"/>
+          <w:vertAlign w:val="subscript"/>
+        </w:rPr>
+        <w:t>E</w:t>
+      </w:r>
+      <w:r>
+        <w:rPr>
+          <w:rFonts w:asciiTheme="majorHAnsi" w:hAnsiTheme="majorHAnsi" w:cstheme="majorHAnsi"/>
+        </w:rPr>
+        <w:t xml:space="preserve"> estimation</w:t>
       </w:r>
     </w:p>
     <w:p>
@@ -345,7 +783,7 @@
         <w:rPr>
           <w:rFonts w:asciiTheme="majorHAnsi" w:hAnsiTheme="majorHAnsi" w:cstheme="majorHAnsi"/>
         </w:rPr>
-        <w:t>Post sequencing quality control</w:t>
+        <w:t>Results</w:t>
       </w:r>
     </w:p>
     <w:p>
@@ -363,7 +801,85 @@
         <w:rPr>
           <w:rFonts w:asciiTheme="majorHAnsi" w:hAnsiTheme="majorHAnsi" w:cstheme="majorHAnsi"/>
         </w:rPr>
-        <w:t>Assembly</w:t>
+        <w:t>D</w:t>
+      </w:r>
+      <w:r>
+        <w:rPr>
+          <w:rFonts w:asciiTheme="majorHAnsi" w:hAnsiTheme="majorHAnsi" w:cstheme="majorHAnsi"/>
+        </w:rPr>
+        <w:t>iscussion</w:t>
+      </w:r>
+    </w:p>
+    <w:p>
+      <w:pPr>
+        <w:pStyle w:val="ListParagraph"/>
+        <w:numPr>
+          <w:ilvl w:val="0"/>
+          <w:numId w:val="2"/>
+        </w:numPr>
+        <w:rPr>
+          <w:rFonts w:asciiTheme="majorHAnsi" w:hAnsiTheme="majorHAnsi" w:cstheme="majorHAnsi"/>
+        </w:rPr>
+      </w:pPr>
+      <w:r>
+        <w:rPr>
+          <w:rFonts w:asciiTheme="majorHAnsi" w:hAnsiTheme="majorHAnsi" w:cstheme="majorHAnsi"/>
+        </w:rPr>
+        <w:t>Chapter 4 – Identification of sex markers in delta smelt</w:t>
+      </w:r>
+    </w:p>
+    <w:p>
+      <w:pPr>
+        <w:pStyle w:val="ListParagraph"/>
+        <w:numPr>
+          <w:ilvl w:val="1"/>
+          <w:numId w:val="2"/>
+        </w:numPr>
+        <w:rPr>
+          <w:rFonts w:asciiTheme="majorHAnsi" w:hAnsiTheme="majorHAnsi" w:cstheme="majorHAnsi"/>
+        </w:rPr>
+      </w:pPr>
+      <w:r>
+        <w:rPr>
+          <w:rFonts w:asciiTheme="majorHAnsi" w:hAnsiTheme="majorHAnsi" w:cstheme="majorHAnsi"/>
+        </w:rPr>
+        <w:t>Abstract</w:t>
+      </w:r>
+    </w:p>
+    <w:p>
+      <w:pPr>
+        <w:pStyle w:val="ListParagraph"/>
+        <w:numPr>
+          <w:ilvl w:val="1"/>
+          <w:numId w:val="2"/>
+        </w:numPr>
+        <w:rPr>
+          <w:rFonts w:asciiTheme="majorHAnsi" w:hAnsiTheme="majorHAnsi" w:cstheme="majorHAnsi"/>
+        </w:rPr>
+      </w:pPr>
+      <w:r>
+        <w:rPr>
+          <w:rFonts w:asciiTheme="majorHAnsi" w:hAnsiTheme="majorHAnsi" w:cstheme="majorHAnsi"/>
+        </w:rPr>
+        <w:t>Background</w:t>
+      </w:r>
+    </w:p>
+    <w:p>
+      <w:pPr>
+        <w:pStyle w:val="ListParagraph"/>
+        <w:numPr>
+          <w:ilvl w:val="1"/>
+          <w:numId w:val="2"/>
+        </w:numPr>
+        <w:rPr>
+          <w:rFonts w:asciiTheme="majorHAnsi" w:hAnsiTheme="majorHAnsi" w:cstheme="majorHAnsi"/>
+        </w:rPr>
+      </w:pPr>
+      <w:r>
+        <w:rPr>
+          <w:rFonts w:asciiTheme="majorHAnsi" w:hAnsiTheme="majorHAnsi" w:cstheme="majorHAnsi"/>
+        </w:rPr>
+        <w:t>Methods</w:t>
       </w:r>
     </w:p>
     <w:p>
@@ -381,16 +897,9 @@
         <w:rPr>
           <w:rFonts w:asciiTheme="majorHAnsi" w:hAnsiTheme="majorHAnsi" w:cstheme="majorHAnsi"/>
         </w:rPr>
-        <w:t xml:space="preserve">Long-read sequencing assembly to create Draft Assembly A using </w:t>
-      </w:r>
-      <w:proofErr w:type="spellStart"/>
-      <w:r>
-        <w:rPr>
-          <w:rFonts w:asciiTheme="majorHAnsi" w:hAnsiTheme="majorHAnsi" w:cstheme="majorHAnsi"/>
-        </w:rPr>
-        <w:t>ipa</w:t>
-      </w:r>
-      <w:proofErr w:type="spellEnd"/>
+        <w:lastRenderedPageBreak/>
+        <w:t>Sample &amp; sequencing</w:t>
+      </w:r>
     </w:p>
     <w:p>
       <w:pPr>
@@ -407,19 +916,7 @@
         <w:rPr>
           <w:rFonts w:asciiTheme="majorHAnsi" w:hAnsiTheme="majorHAnsi" w:cstheme="majorHAnsi"/>
         </w:rPr>
-        <w:t>Scaffolding Draft Assembly A with linked-reads to produce Draft Assembly B using</w:t>
-      </w:r>
-      <w:r>
-        <w:rPr>
-          <w:rFonts w:asciiTheme="majorHAnsi" w:hAnsiTheme="majorHAnsi" w:cstheme="majorHAnsi"/>
-        </w:rPr>
-        <w:t xml:space="preserve"> </w:t>
-      </w:r>
-      <w:r>
-        <w:rPr>
-          <w:rFonts w:asciiTheme="majorHAnsi" w:hAnsiTheme="majorHAnsi" w:cstheme="majorHAnsi"/>
-        </w:rPr>
-        <w:t>Scaff10X</w:t>
+        <w:t>Genome wide association study</w:t>
       </w:r>
     </w:p>
     <w:p>
@@ -437,7 +934,7 @@
         <w:rPr>
           <w:rFonts w:asciiTheme="majorHAnsi" w:hAnsiTheme="majorHAnsi" w:cstheme="majorHAnsi"/>
         </w:rPr>
-        <w:t>Incorporation of hi-c sequencing data with Draft Assembly B to produce Draft Assembly C using SALSA2</w:t>
+        <w:t>Depth analysis</w:t>
       </w:r>
     </w:p>
     <w:p>
@@ -455,111 +952,7 @@
         <w:rPr>
           <w:rFonts w:asciiTheme="majorHAnsi" w:hAnsiTheme="majorHAnsi" w:cstheme="majorHAnsi"/>
         </w:rPr>
-        <w:t xml:space="preserve">Anchoring Draft Assembly C scaffolds into chromosomes using </w:t>
-      </w:r>
-      <w:proofErr w:type="spellStart"/>
-      <w:r>
-        <w:rPr>
-          <w:rFonts w:asciiTheme="majorHAnsi" w:hAnsiTheme="majorHAnsi" w:cstheme="majorHAnsi"/>
-        </w:rPr>
-        <w:t>chromonomer</w:t>
-      </w:r>
-      <w:proofErr w:type="spellEnd"/>
-      <w:r>
-        <w:rPr>
-          <w:rFonts w:asciiTheme="majorHAnsi" w:hAnsiTheme="majorHAnsi" w:cstheme="majorHAnsi"/>
-        </w:rPr>
-        <w:t xml:space="preserve"> to produce a chromosome-level Final Assembly</w:t>
-      </w:r>
-    </w:p>
-    <w:p>
-      <w:pPr>
-        <w:pStyle w:val="ListParagraph"/>
-        <w:numPr>
-          <w:ilvl w:val="2"/>
-          <w:numId w:val="2"/>
-        </w:numPr>
-        <w:rPr>
-          <w:rFonts w:asciiTheme="majorHAnsi" w:hAnsiTheme="majorHAnsi" w:cstheme="majorHAnsi"/>
-        </w:rPr>
-      </w:pPr>
-      <w:r>
-        <w:rPr>
-          <w:rFonts w:asciiTheme="majorHAnsi" w:hAnsiTheme="majorHAnsi" w:cstheme="majorHAnsi"/>
-        </w:rPr>
-        <w:t>Genome assembly statistics</w:t>
-      </w:r>
-    </w:p>
-    <w:p>
-      <w:pPr>
-        <w:pStyle w:val="ListParagraph"/>
-        <w:numPr>
-          <w:ilvl w:val="2"/>
-          <w:numId w:val="2"/>
-        </w:numPr>
-        <w:rPr>
-          <w:rFonts w:asciiTheme="majorHAnsi" w:hAnsiTheme="majorHAnsi" w:cstheme="majorHAnsi"/>
-        </w:rPr>
-      </w:pPr>
-      <w:r>
-        <w:rPr>
-          <w:rFonts w:asciiTheme="majorHAnsi" w:hAnsiTheme="majorHAnsi" w:cstheme="majorHAnsi"/>
-        </w:rPr>
-        <w:t xml:space="preserve">Cytogenetic analysis </w:t>
-      </w:r>
-    </w:p>
-    <w:p>
-      <w:pPr>
-        <w:pStyle w:val="ListParagraph"/>
-        <w:numPr>
-          <w:ilvl w:val="2"/>
-          <w:numId w:val="2"/>
-        </w:numPr>
-        <w:rPr>
-          <w:rFonts w:asciiTheme="majorHAnsi" w:hAnsiTheme="majorHAnsi" w:cstheme="majorHAnsi"/>
-        </w:rPr>
-      </w:pPr>
-      <w:r>
-        <w:rPr>
-          <w:rFonts w:asciiTheme="majorHAnsi" w:hAnsiTheme="majorHAnsi" w:cstheme="majorHAnsi"/>
-        </w:rPr>
-        <w:t>Genome assembly discussion</w:t>
-      </w:r>
-    </w:p>
-    <w:p>
-      <w:pPr>
-        <w:pStyle w:val="ListParagraph"/>
-        <w:numPr>
-          <w:ilvl w:val="0"/>
-          <w:numId w:val="2"/>
-        </w:numPr>
-        <w:rPr>
-          <w:rFonts w:asciiTheme="majorHAnsi" w:hAnsiTheme="majorHAnsi" w:cstheme="majorHAnsi"/>
-        </w:rPr>
-      </w:pPr>
-      <w:r>
-        <w:rPr>
-          <w:rFonts w:asciiTheme="majorHAnsi" w:hAnsiTheme="majorHAnsi" w:cstheme="majorHAnsi"/>
-        </w:rPr>
-        <w:t xml:space="preserve">Chapter 3 </w:t>
-      </w:r>
-      <w:r>
-        <w:rPr>
-          <w:rFonts w:asciiTheme="majorHAnsi" w:hAnsiTheme="majorHAnsi" w:cstheme="majorHAnsi"/>
-        </w:rPr>
-        <w:t>–</w:t>
-      </w:r>
-      <w:r>
-        <w:rPr>
-          <w:rFonts w:asciiTheme="majorHAnsi" w:hAnsiTheme="majorHAnsi" w:cstheme="majorHAnsi"/>
-        </w:rPr>
-        <w:t xml:space="preserve"> </w:t>
-      </w:r>
-      <w:r>
-        <w:rPr>
-          <w:rFonts w:asciiTheme="majorHAnsi" w:hAnsiTheme="majorHAnsi" w:cstheme="majorHAnsi"/>
-        </w:rPr>
-        <w:t>Genetic monitoring of genetic diversity wild delta smelt</w:t>
+        <w:t>k-mer analysis</w:t>
       </w:r>
     </w:p>
     <w:p>
@@ -577,7 +970,7 @@
         <w:rPr>
           <w:rFonts w:asciiTheme="majorHAnsi" w:hAnsiTheme="majorHAnsi" w:cstheme="majorHAnsi"/>
         </w:rPr>
-        <w:t>Abstract</w:t>
+        <w:t>Results</w:t>
       </w:r>
     </w:p>
     <w:p>
@@ -595,185 +988,7 @@
         <w:rPr>
           <w:rFonts w:asciiTheme="majorHAnsi" w:hAnsiTheme="majorHAnsi" w:cstheme="majorHAnsi"/>
         </w:rPr>
-        <w:t>Background</w:t>
-      </w:r>
-    </w:p>
-    <w:p>
-      <w:pPr>
-        <w:pStyle w:val="ListParagraph"/>
-        <w:numPr>
-          <w:ilvl w:val="1"/>
-          <w:numId w:val="2"/>
-        </w:numPr>
-        <w:rPr>
-          <w:rFonts w:asciiTheme="majorHAnsi" w:hAnsiTheme="majorHAnsi" w:cstheme="majorHAnsi"/>
-        </w:rPr>
-      </w:pPr>
-      <w:r>
-        <w:rPr>
-          <w:rFonts w:asciiTheme="majorHAnsi" w:hAnsiTheme="majorHAnsi" w:cstheme="majorHAnsi"/>
-        </w:rPr>
-        <w:t>Sample acquisition &amp; sequencing</w:t>
-      </w:r>
-    </w:p>
-    <w:p>
-      <w:pPr>
-        <w:pStyle w:val="ListParagraph"/>
-        <w:numPr>
-          <w:ilvl w:val="1"/>
-          <w:numId w:val="2"/>
-        </w:numPr>
-        <w:rPr>
-          <w:rFonts w:asciiTheme="majorHAnsi" w:hAnsiTheme="majorHAnsi" w:cstheme="majorHAnsi"/>
-        </w:rPr>
-      </w:pPr>
-      <w:r>
-        <w:rPr>
-          <w:rFonts w:asciiTheme="majorHAnsi" w:hAnsiTheme="majorHAnsi" w:cstheme="majorHAnsi"/>
-        </w:rPr>
-        <w:t>Read processing &amp; alignment</w:t>
-      </w:r>
-    </w:p>
-    <w:p>
-      <w:pPr>
-        <w:pStyle w:val="ListParagraph"/>
-        <w:numPr>
-          <w:ilvl w:val="1"/>
-          <w:numId w:val="2"/>
-        </w:numPr>
-        <w:rPr>
-          <w:rFonts w:asciiTheme="majorHAnsi" w:hAnsiTheme="majorHAnsi" w:cstheme="majorHAnsi"/>
-        </w:rPr>
-      </w:pPr>
-      <w:r>
-        <w:rPr>
-          <w:rFonts w:asciiTheme="majorHAnsi" w:hAnsiTheme="majorHAnsi" w:cstheme="majorHAnsi"/>
-        </w:rPr>
-        <w:t>Principal component analysis for hybrid detection</w:t>
-      </w:r>
-    </w:p>
-    <w:p>
-      <w:pPr>
-        <w:pStyle w:val="ListParagraph"/>
-        <w:numPr>
-          <w:ilvl w:val="1"/>
-          <w:numId w:val="2"/>
-        </w:numPr>
-        <w:rPr>
-          <w:rFonts w:asciiTheme="majorHAnsi" w:hAnsiTheme="majorHAnsi" w:cstheme="majorHAnsi"/>
-        </w:rPr>
-      </w:pPr>
-      <w:r>
-        <w:rPr>
-          <w:rFonts w:asciiTheme="majorHAnsi" w:hAnsiTheme="majorHAnsi" w:cstheme="majorHAnsi"/>
-        </w:rPr>
-        <w:t>Contemporary N</w:t>
-      </w:r>
-      <w:r>
-        <w:rPr>
-          <w:rFonts w:asciiTheme="majorHAnsi" w:hAnsiTheme="majorHAnsi" w:cstheme="majorHAnsi"/>
-          <w:vertAlign w:val="subscript"/>
-        </w:rPr>
-        <w:t>E</w:t>
-      </w:r>
-      <w:r>
-        <w:rPr>
-          <w:rFonts w:asciiTheme="majorHAnsi" w:hAnsiTheme="majorHAnsi" w:cstheme="majorHAnsi"/>
-        </w:rPr>
-        <w:t xml:space="preserve"> estimation</w:t>
-      </w:r>
-    </w:p>
-    <w:p>
-      <w:pPr>
-        <w:pStyle w:val="ListParagraph"/>
-        <w:numPr>
-          <w:ilvl w:val="1"/>
-          <w:numId w:val="2"/>
-        </w:numPr>
-        <w:rPr>
-          <w:rFonts w:asciiTheme="majorHAnsi" w:hAnsiTheme="majorHAnsi" w:cstheme="majorHAnsi"/>
-        </w:rPr>
-      </w:pPr>
-      <w:r>
-        <w:rPr>
-          <w:rFonts w:asciiTheme="majorHAnsi" w:hAnsiTheme="majorHAnsi" w:cstheme="majorHAnsi"/>
-        </w:rPr>
-        <w:t xml:space="preserve">Historical </w:t>
-      </w:r>
-      <w:r>
-        <w:rPr>
-          <w:rFonts w:asciiTheme="majorHAnsi" w:hAnsiTheme="majorHAnsi" w:cstheme="majorHAnsi"/>
-        </w:rPr>
-        <w:t>N</w:t>
-      </w:r>
-      <w:r>
-        <w:rPr>
-          <w:rFonts w:asciiTheme="majorHAnsi" w:hAnsiTheme="majorHAnsi" w:cstheme="majorHAnsi"/>
-          <w:vertAlign w:val="subscript"/>
-        </w:rPr>
-        <w:t>E</w:t>
-      </w:r>
-      <w:r>
-        <w:rPr>
-          <w:rFonts w:asciiTheme="majorHAnsi" w:hAnsiTheme="majorHAnsi" w:cstheme="majorHAnsi"/>
-        </w:rPr>
-        <w:t xml:space="preserve"> </w:t>
-      </w:r>
-      <w:r>
-        <w:rPr>
-          <w:rFonts w:asciiTheme="majorHAnsi" w:hAnsiTheme="majorHAnsi" w:cstheme="majorHAnsi"/>
-        </w:rPr>
-        <w:t>estimation</w:t>
-      </w:r>
-    </w:p>
-    <w:p>
-      <w:pPr>
-        <w:pStyle w:val="ListParagraph"/>
-        <w:numPr>
-          <w:ilvl w:val="1"/>
-          <w:numId w:val="2"/>
-        </w:numPr>
-        <w:rPr>
-          <w:rFonts w:asciiTheme="majorHAnsi" w:hAnsiTheme="majorHAnsi" w:cstheme="majorHAnsi"/>
-        </w:rPr>
-      </w:pPr>
-      <w:r>
-        <w:rPr>
-          <w:rFonts w:asciiTheme="majorHAnsi" w:hAnsiTheme="majorHAnsi" w:cstheme="majorHAnsi"/>
-        </w:rPr>
-        <w:t>N</w:t>
-      </w:r>
-      <w:r>
-        <w:rPr>
-          <w:rFonts w:asciiTheme="majorHAnsi" w:hAnsiTheme="majorHAnsi" w:cstheme="majorHAnsi"/>
-          <w:vertAlign w:val="subscript"/>
-        </w:rPr>
-        <w:t>E</w:t>
-      </w:r>
-      <w:r>
-        <w:rPr>
-          <w:rFonts w:asciiTheme="majorHAnsi" w:hAnsiTheme="majorHAnsi" w:cstheme="majorHAnsi"/>
-        </w:rPr>
-        <w:t xml:space="preserve"> </w:t>
-      </w:r>
-      <w:r>
-        <w:rPr>
-          <w:rFonts w:asciiTheme="majorHAnsi" w:hAnsiTheme="majorHAnsi" w:cstheme="majorHAnsi"/>
-        </w:rPr>
-        <w:t>discussion</w:t>
-      </w:r>
-    </w:p>
-    <w:p>
-      <w:pPr>
-        <w:rPr>
-          <w:rFonts w:asciiTheme="majorHAnsi" w:hAnsiTheme="majorHAnsi" w:cstheme="majorHAnsi"/>
-        </w:rPr>
-      </w:pPr>
-      <w:r>
-        <w:rPr>
-          <w:rFonts w:asciiTheme="majorHAnsi" w:hAnsiTheme="majorHAnsi" w:cstheme="majorHAnsi"/>
-        </w:rPr>
-        <w:t>Chapter 4 – Identification of sex markers in delta smelt</w:t>
+        <w:t>Discussion</w:t>
       </w:r>
     </w:p>
     <w:p>

</xml_diff>